<commit_message>
updated speed reader project
</commit_message>
<xml_diff>
--- a/SeedReader/Comprehension questions for usability testing.docx
+++ b/SeedReader/Comprehension questions for usability testing.docx
@@ -9,8 +9,6 @@
           <w:szCs w:val="32"/>
         </w:rPr>
       </w:pPr>
-      <w:bookmarkStart w:id="0" w:name="_GoBack"/>
-      <w:bookmarkEnd w:id="0"/>
       <w:r>
         <w:rPr>
           <w:sz w:val="32"/>
@@ -84,6 +82,13 @@
         </w:rPr>
         <w:t>Where are migrants from</w:t>
       </w:r>
+      <w:r>
+        <w:rPr>
+          <w:sz w:val="32"/>
+          <w:szCs w:val="32"/>
+        </w:rPr>
+        <w:t>?</w:t>
+      </w:r>
     </w:p>
     <w:p>
       <w:pPr>
@@ -104,6 +109,13 @@
         </w:rPr>
         <w:t xml:space="preserve">Where are they going </w:t>
       </w:r>
+      <w:r>
+        <w:rPr>
+          <w:sz w:val="32"/>
+          <w:szCs w:val="32"/>
+        </w:rPr>
+        <w:t>?</w:t>
+      </w:r>
     </w:p>
     <w:p>
       <w:pPr>
@@ -122,23 +134,14 @@
           <w:sz w:val="32"/>
           <w:szCs w:val="32"/>
         </w:rPr>
-        <w:t xml:space="preserve">What is the main problem / </w:t>
-      </w:r>
-      <w:proofErr w:type="spellStart"/>
-      <w:r>
-        <w:rPr>
-          <w:sz w:val="32"/>
-          <w:szCs w:val="32"/>
-        </w:rPr>
-        <w:t>cirisis</w:t>
-      </w:r>
-      <w:proofErr w:type="spellEnd"/>
-      <w:r>
-        <w:rPr>
-          <w:sz w:val="32"/>
-          <w:szCs w:val="32"/>
-        </w:rPr>
-        <w:t xml:space="preserve"> </w:t>
+        <w:t xml:space="preserve">What is the main problem / cirisis </w:t>
+      </w:r>
+      <w:r>
+        <w:rPr>
+          <w:sz w:val="32"/>
+          <w:szCs w:val="32"/>
+        </w:rPr>
+        <w:t>?</w:t>
       </w:r>
       <w:r>
         <w:rPr>
@@ -187,23 +190,14 @@
           <w:sz w:val="28"/>
           <w:szCs w:val="28"/>
         </w:rPr>
-        <w:t xml:space="preserve">name </w:t>
-      </w:r>
-      <w:proofErr w:type="spellStart"/>
+        <w:t>name name character</w:t>
+      </w:r>
       <w:r>
         <w:rPr>
           <w:sz w:val="28"/>
           <w:szCs w:val="28"/>
         </w:rPr>
-        <w:t>name</w:t>
-      </w:r>
-      <w:proofErr w:type="spellEnd"/>
-      <w:r>
-        <w:rPr>
-          <w:sz w:val="28"/>
-          <w:szCs w:val="28"/>
-        </w:rPr>
-        <w:t xml:space="preserve"> character</w:t>
+        <w:t>?</w:t>
       </w:r>
     </w:p>
     <w:p>
@@ -223,23 +217,14 @@
           <w:sz w:val="28"/>
           <w:szCs w:val="28"/>
         </w:rPr>
-        <w:t xml:space="preserve">name setting </w:t>
-      </w:r>
-      <w:proofErr w:type="spellStart"/>
+        <w:t>name setting charecrtor is traveling</w:t>
+      </w:r>
       <w:r>
         <w:rPr>
           <w:sz w:val="28"/>
           <w:szCs w:val="28"/>
         </w:rPr>
-        <w:t>charecrtor</w:t>
-      </w:r>
-      <w:proofErr w:type="spellEnd"/>
-      <w:r>
-        <w:rPr>
-          <w:sz w:val="28"/>
-          <w:szCs w:val="28"/>
-        </w:rPr>
-        <w:t xml:space="preserve"> is traveling</w:t>
+        <w:t>?</w:t>
       </w:r>
     </w:p>
     <w:p>
@@ -259,46 +244,14 @@
           <w:sz w:val="28"/>
           <w:szCs w:val="28"/>
         </w:rPr>
-        <w:t xml:space="preserve">what book do you think this excerpt is </w:t>
-      </w:r>
-      <w:proofErr w:type="gramStart"/>
+        <w:t xml:space="preserve">what book do you think this excerpt is from </w:t>
+      </w:r>
       <w:r>
         <w:rPr>
           <w:sz w:val="28"/>
           <w:szCs w:val="28"/>
         </w:rPr>
-        <w:t>from</w:t>
-      </w:r>
-      <w:proofErr w:type="gramEnd"/>
-      <w:r>
-        <w:rPr>
-          <w:sz w:val="28"/>
-          <w:szCs w:val="28"/>
-        </w:rPr>
-        <w:t xml:space="preserve"> </w:t>
-      </w:r>
-    </w:p>
-    <w:p>
-      <w:pPr>
-        <w:rPr>
-          <w:sz w:val="32"/>
-          <w:szCs w:val="32"/>
-        </w:rPr>
-      </w:pPr>
-    </w:p>
-    <w:p>
-      <w:pPr>
-        <w:rPr>
-          <w:sz w:val="32"/>
-          <w:szCs w:val="32"/>
-        </w:rPr>
-      </w:pPr>
-      <w:r>
-        <w:rPr>
-          <w:sz w:val="32"/>
-          <w:szCs w:val="32"/>
-        </w:rPr>
-        <w:t>UNCLE TOMS CABIN</w:t>
+        <w:t>?</w:t>
       </w:r>
     </w:p>
     <w:p>
@@ -318,23 +271,38 @@
           <w:sz w:val="28"/>
           <w:szCs w:val="28"/>
         </w:rPr>
-        <w:t xml:space="preserve">name </w:t>
-      </w:r>
-      <w:proofErr w:type="spellStart"/>
-      <w:r>
-        <w:rPr>
-          <w:sz w:val="28"/>
-          <w:szCs w:val="28"/>
-        </w:rPr>
-        <w:t>name</w:t>
-      </w:r>
-      <w:proofErr w:type="spellEnd"/>
-      <w:r>
-        <w:rPr>
-          <w:sz w:val="28"/>
-          <w:szCs w:val="28"/>
-        </w:rPr>
-        <w:t xml:space="preserve"> character</w:t>
+        <w:t>what sticks out to you about the book</w:t>
+      </w:r>
+    </w:p>
+    <w:p>
+      <w:pPr>
+        <w:rPr>
+          <w:sz w:val="32"/>
+          <w:szCs w:val="32"/>
+        </w:rPr>
+      </w:pPr>
+    </w:p>
+    <w:p>
+      <w:pPr>
+        <w:pStyle w:val="ListParagraph"/>
+        <w:rPr>
+          <w:sz w:val="32"/>
+          <w:szCs w:val="32"/>
+        </w:rPr>
+      </w:pPr>
+      <w:r>
+        <w:rPr>
+          <w:sz w:val="32"/>
+          <w:szCs w:val="32"/>
+        </w:rPr>
+        <w:br/>
+      </w:r>
+      <w:r>
+        <w:rPr>
+          <w:sz w:val="32"/>
+          <w:szCs w:val="32"/>
+        </w:rPr>
+        <w:t>Great gatsby</w:t>
       </w:r>
     </w:p>
     <w:p>
@@ -351,10 +319,10 @@
       </w:pPr>
       <w:r>
         <w:rPr>
-          <w:sz w:val="28"/>
-          <w:szCs w:val="28"/>
-        </w:rPr>
-        <w:t xml:space="preserve">name setting </w:t>
+          <w:sz w:val="32"/>
+          <w:szCs w:val="32"/>
+        </w:rPr>
+        <w:t>who are some of the chrectors / how would you describe them?</w:t>
       </w:r>
     </w:p>
     <w:p>
@@ -371,27 +339,194 @@
       </w:pPr>
       <w:r>
         <w:rPr>
+          <w:sz w:val="32"/>
+          <w:szCs w:val="32"/>
+        </w:rPr>
+        <w:t>how would you describe setting?</w:t>
+      </w:r>
+    </w:p>
+    <w:p>
+      <w:pPr>
+        <w:pStyle w:val="ListParagraph"/>
+        <w:numPr>
+          <w:ilvl w:val="0"/>
+          <w:numId w:val="1"/>
+        </w:numPr>
+        <w:rPr>
+          <w:sz w:val="32"/>
+          <w:szCs w:val="32"/>
+        </w:rPr>
+      </w:pPr>
+      <w:r>
+        <w:rPr>
           <w:sz w:val="28"/>
           <w:szCs w:val="28"/>
         </w:rPr>
-        <w:t xml:space="preserve">what book do you think this is </w:t>
-      </w:r>
-      <w:proofErr w:type="gramStart"/>
+        <w:t>what book do you think this excerpt is from ?</w:t>
+      </w:r>
+    </w:p>
+    <w:p>
+      <w:pPr>
+        <w:pStyle w:val="ListParagraph"/>
+        <w:numPr>
+          <w:ilvl w:val="0"/>
+          <w:numId w:val="1"/>
+        </w:numPr>
+        <w:rPr>
+          <w:sz w:val="32"/>
+          <w:szCs w:val="32"/>
+        </w:rPr>
+      </w:pPr>
       <w:r>
         <w:rPr>
           <w:sz w:val="28"/>
           <w:szCs w:val="28"/>
         </w:rPr>
-        <w:t>from</w:t>
-      </w:r>
-      <w:proofErr w:type="gramEnd"/>
+        <w:t>what sticks out to you about the book</w:t>
+      </w:r>
+    </w:p>
+    <w:p>
+      <w:pPr>
+        <w:rPr>
+          <w:sz w:val="32"/>
+          <w:szCs w:val="32"/>
+        </w:rPr>
+      </w:pPr>
+    </w:p>
+    <w:p>
+      <w:pPr>
+        <w:rPr>
+          <w:sz w:val="32"/>
+          <w:szCs w:val="32"/>
+        </w:rPr>
+      </w:pPr>
+    </w:p>
+    <w:p>
+      <w:pPr>
+        <w:rPr>
+          <w:sz w:val="32"/>
+          <w:szCs w:val="32"/>
+        </w:rPr>
+      </w:pPr>
+    </w:p>
+    <w:p>
+      <w:pPr>
+        <w:rPr>
+          <w:sz w:val="32"/>
+          <w:szCs w:val="32"/>
+        </w:rPr>
+      </w:pPr>
+    </w:p>
+    <w:p>
+      <w:pPr>
+        <w:pStyle w:val="ListParagraph"/>
+        <w:rPr>
+          <w:sz w:val="32"/>
+          <w:szCs w:val="32"/>
+        </w:rPr>
+      </w:pPr>
+      <w:r>
+        <w:rPr>
+          <w:sz w:val="32"/>
+          <w:szCs w:val="32"/>
+        </w:rPr>
+        <w:br/>
+      </w:r>
+      <w:r>
+        <w:rPr>
+          <w:sz w:val="32"/>
+          <w:szCs w:val="32"/>
+        </w:rPr>
+        <w:t>Uncle toms cabin</w:t>
+      </w:r>
+    </w:p>
+    <w:p>
+      <w:pPr>
+        <w:pStyle w:val="ListParagraph"/>
+        <w:numPr>
+          <w:ilvl w:val="0"/>
+          <w:numId w:val="1"/>
+        </w:numPr>
+        <w:rPr>
+          <w:sz w:val="32"/>
+          <w:szCs w:val="32"/>
+        </w:rPr>
+      </w:pPr>
+      <w:r>
+        <w:rPr>
+          <w:sz w:val="32"/>
+          <w:szCs w:val="32"/>
+        </w:rPr>
+        <w:t>who are some of the chrectors / how would you describe them?</w:t>
+      </w:r>
+    </w:p>
+    <w:p>
+      <w:pPr>
+        <w:pStyle w:val="ListParagraph"/>
+        <w:numPr>
+          <w:ilvl w:val="0"/>
+          <w:numId w:val="1"/>
+        </w:numPr>
+        <w:rPr>
+          <w:sz w:val="32"/>
+          <w:szCs w:val="32"/>
+        </w:rPr>
+      </w:pPr>
+      <w:r>
+        <w:rPr>
+          <w:sz w:val="32"/>
+          <w:szCs w:val="32"/>
+        </w:rPr>
+        <w:t>how would you describe setting?</w:t>
+      </w:r>
+    </w:p>
+    <w:p>
+      <w:pPr>
+        <w:pStyle w:val="ListParagraph"/>
+        <w:numPr>
+          <w:ilvl w:val="0"/>
+          <w:numId w:val="1"/>
+        </w:numPr>
+        <w:rPr>
+          <w:sz w:val="32"/>
+          <w:szCs w:val="32"/>
+        </w:rPr>
+      </w:pPr>
       <w:r>
         <w:rPr>
           <w:sz w:val="28"/>
           <w:szCs w:val="28"/>
         </w:rPr>
-        <w:t xml:space="preserve"> </w:t>
-      </w:r>
+        <w:t>what book do you think this excerpt is from ?</w:t>
+      </w:r>
+    </w:p>
+    <w:p>
+      <w:pPr>
+        <w:pStyle w:val="ListParagraph"/>
+        <w:numPr>
+          <w:ilvl w:val="0"/>
+          <w:numId w:val="1"/>
+        </w:numPr>
+        <w:rPr>
+          <w:sz w:val="32"/>
+          <w:szCs w:val="32"/>
+        </w:rPr>
+      </w:pPr>
+      <w:r>
+        <w:rPr>
+          <w:sz w:val="28"/>
+          <w:szCs w:val="28"/>
+        </w:rPr>
+        <w:t>what sticks out to you about the book</w:t>
+      </w:r>
+    </w:p>
+    <w:p>
+      <w:pPr>
+        <w:rPr>
+          <w:sz w:val="32"/>
+          <w:szCs w:val="32"/>
+        </w:rPr>
+      </w:pPr>
     </w:p>
     <w:p>
       <w:pPr>

</xml_diff>